<commit_message>
A3 Q2 Partially Answered. Added a pdf that might help.
</commit_message>
<xml_diff>
--- a/3/a3.docx
+++ b/3/a3.docx
@@ -1,6 +1,6 @@
 
 <file path=word/document.xml><?xml version="1.0" encoding="utf-8"?>
-<w:document xmlns:wpc="http://schemas.microsoft.com/office/word/2010/wordprocessingCanvas" xmlns:cx="http://schemas.microsoft.com/office/drawing/2014/chartex" xmlns:cx1="http://schemas.microsoft.com/office/drawing/2015/9/8/chartex" xmlns:cx2="http://schemas.microsoft.com/office/drawing/2015/10/21/chartex" xmlns:cx3="http://schemas.microsoft.com/office/drawing/2016/5/9/chartex" xmlns:cx4="http://schemas.microsoft.com/office/drawing/2016/5/10/chartex" xmlns:cx5="http://schemas.microsoft.com/office/drawing/2016/5/11/chartex" xmlns:cx6="http://schemas.microsoft.com/office/drawing/2016/5/12/chartex" xmlns:cx7="http://schemas.microsoft.com/office/drawing/2016/5/13/chartex" xmlns:cx8="http://schemas.microsoft.com/office/drawing/2016/5/14/chartex" xmlns:mc="http://schemas.openxmlformats.org/markup-compatibility/2006" xmlns:aink="http://schemas.microsoft.com/office/drawing/2016/ink" xmlns:am3d="http://schemas.microsoft.com/office/drawing/2017/model3d" xmlns:o="urn:schemas-microsoft-com:office:office" xmlns:r="http://schemas.openxmlformats.org/officeDocument/2006/relationships" xmlns:m="http://schemas.openxmlformats.org/officeDocument/2006/math" xmlns:v="urn:schemas-microsoft-com:vml" xmlns:wp14="http://schemas.microsoft.com/office/word/2010/wordprocessingDrawing" xmlns:wp="http://schemas.openxmlformats.org/drawingml/2006/wordprocessingDrawing" xmlns:w10="urn:schemas-microsoft-com:office:word" xmlns:w="http://schemas.openxmlformats.org/wordprocessingml/2006/main" xmlns:w14="http://schemas.microsoft.com/office/word/2010/wordml" xmlns:w15="http://schemas.microsoft.com/office/word/2012/wordml" xmlns:w16cex="http://schemas.microsoft.com/office/word/2018/wordml/cex" xmlns:w16cid="http://schemas.microsoft.com/office/word/2016/wordml/cid" xmlns:w16="http://schemas.microsoft.com/office/word/2018/wordml" xmlns:w16se="http://schemas.microsoft.com/office/word/2015/wordml/symex" xmlns:wpg="http://schemas.microsoft.com/office/word/2010/wordprocessingGroup" xmlns:wpi="http://schemas.microsoft.com/office/word/2010/wordprocessingInk" xmlns:wne="http://schemas.microsoft.com/office/word/2006/wordml" xmlns:wps="http://schemas.microsoft.com/office/word/2010/wordprocessingShape" mc:Ignorable="w14 w15 w16se w16cid w16 w16cex wp14">
+<w:document xmlns:wpc="http://schemas.microsoft.com/office/word/2010/wordprocessingCanvas" xmlns:cx="http://schemas.microsoft.com/office/drawing/2014/chartex" xmlns:cx1="http://schemas.microsoft.com/office/drawing/2015/9/8/chartex" xmlns:cx2="http://schemas.microsoft.com/office/drawing/2015/10/21/chartex" xmlns:cx3="http://schemas.microsoft.com/office/drawing/2016/5/9/chartex" xmlns:cx4="http://schemas.microsoft.com/office/drawing/2016/5/10/chartex" xmlns:cx5="http://schemas.microsoft.com/office/drawing/2016/5/11/chartex" xmlns:cx6="http://schemas.microsoft.com/office/drawing/2016/5/12/chartex" xmlns:cx7="http://schemas.microsoft.com/office/drawing/2016/5/13/chartex" xmlns:cx8="http://schemas.microsoft.com/office/drawing/2016/5/14/chartex" xmlns:mc="http://schemas.openxmlformats.org/markup-compatibility/2006" xmlns:aink="http://schemas.microsoft.com/office/drawing/2016/ink" xmlns:am3d="http://schemas.microsoft.com/office/drawing/2017/model3d" xmlns:o="urn:schemas-microsoft-com:office:office" xmlns:r="http://schemas.openxmlformats.org/officeDocument/2006/relationships" xmlns:m="http://schemas.openxmlformats.org/officeDocument/2006/math" xmlns:v="urn:schemas-microsoft-com:vml" xmlns:wp14="http://schemas.microsoft.com/office/word/2010/wordprocessingDrawing" xmlns:wp="http://schemas.openxmlformats.org/drawingml/2006/wordprocessingDrawing" xmlns:w10="urn:schemas-microsoft-com:office:word" xmlns:w="http://schemas.openxmlformats.org/wordprocessingml/2006/main" xmlns:w14="http://schemas.microsoft.com/office/word/2010/wordml" xmlns:w15="http://schemas.microsoft.com/office/word/2012/wordml" xmlns:w16cid="http://schemas.microsoft.com/office/word/2016/wordml/cid" xmlns:w16se="http://schemas.microsoft.com/office/word/2015/wordml/symex" xmlns:wpg="http://schemas.microsoft.com/office/word/2010/wordprocessingGroup" xmlns:wpi="http://schemas.microsoft.com/office/word/2010/wordprocessingInk" xmlns:wne="http://schemas.microsoft.com/office/word/2006/wordml" xmlns:wps="http://schemas.microsoft.com/office/word/2010/wordprocessingShape" mc:Ignorable="w14 w15 w16se w16cid wp14">
   <w:body>
     <w:p>
       <w:pPr>
@@ -433,6 +433,301 @@
           <w:sz w:val="24"/>
           <w:szCs w:val="24"/>
         </w:rPr>
+        <w:t xml:space="preserve">1. </w:t>
+      </w:r>
+      <w:r>
+        <w:rPr>
+          <w:rFonts w:ascii="Times New Roman" w:hAnsi="Times New Roman" w:cs="Times New Roman"/>
+          <w:sz w:val="24"/>
+          <w:szCs w:val="24"/>
+        </w:rPr>
+        <w:t>Finn tries to read the file.</w:t>
+      </w:r>
+      <w:r>
+        <w:rPr>
+          <w:rFonts w:ascii="Times New Roman" w:hAnsi="Times New Roman" w:cs="Times New Roman"/>
+          <w:sz w:val="24"/>
+          <w:szCs w:val="24"/>
+        </w:rPr>
+        <w:t xml:space="preserve"> </w:t>
+      </w:r>
+    </w:p>
+    <w:p>
+      <w:pPr>
+        <w:jc w:val="both"/>
+        <w:rPr>
+          <w:rFonts w:ascii="Times New Roman" w:hAnsi="Times New Roman" w:cs="Times New Roman"/>
+          <w:sz w:val="24"/>
+          <w:szCs w:val="24"/>
+        </w:rPr>
+      </w:pPr>
+      <w:r>
+        <w:rPr>
+          <w:rFonts w:ascii="Times New Roman" w:hAnsi="Times New Roman" w:cs="Times New Roman"/>
+          <w:sz w:val="24"/>
+          <w:szCs w:val="24"/>
+        </w:rPr>
+        <w:t>Failed operation. Finn can only read all Finance and Basic files</w:t>
+      </w:r>
+    </w:p>
+    <w:p>
+      <w:pPr>
+        <w:jc w:val="both"/>
+        <w:rPr>
+          <w:rFonts w:ascii="Times New Roman" w:hAnsi="Times New Roman" w:cs="Times New Roman"/>
+          <w:sz w:val="24"/>
+          <w:szCs w:val="24"/>
+        </w:rPr>
+      </w:pPr>
+      <w:r>
+        <w:rPr>
+          <w:rFonts w:ascii="Times New Roman" w:hAnsi="Times New Roman" w:cs="Times New Roman"/>
+          <w:sz w:val="24"/>
+          <w:szCs w:val="24"/>
+        </w:rPr>
+        <w:t xml:space="preserve">2. </w:t>
+      </w:r>
+      <w:proofErr w:type="spellStart"/>
+      <w:r>
+        <w:rPr>
+          <w:rFonts w:ascii="Times New Roman" w:hAnsi="Times New Roman" w:cs="Times New Roman"/>
+          <w:sz w:val="24"/>
+          <w:szCs w:val="24"/>
+        </w:rPr>
+        <w:t>Batu</w:t>
+      </w:r>
+      <w:proofErr w:type="spellEnd"/>
+      <w:r>
+        <w:rPr>
+          <w:rFonts w:ascii="Times New Roman" w:hAnsi="Times New Roman" w:cs="Times New Roman"/>
+          <w:sz w:val="24"/>
+          <w:szCs w:val="24"/>
+        </w:rPr>
+        <w:t xml:space="preserve"> tries to write to the file.</w:t>
+      </w:r>
+    </w:p>
+    <w:p>
+      <w:pPr>
+        <w:jc w:val="both"/>
+        <w:rPr>
+          <w:rFonts w:ascii="Times New Roman" w:hAnsi="Times New Roman" w:cs="Times New Roman"/>
+          <w:sz w:val="24"/>
+          <w:szCs w:val="24"/>
+        </w:rPr>
+      </w:pPr>
+      <w:r>
+        <w:rPr>
+          <w:rFonts w:ascii="Times New Roman" w:hAnsi="Times New Roman" w:cs="Times New Roman"/>
+          <w:sz w:val="24"/>
+          <w:szCs w:val="24"/>
+        </w:rPr>
+        <w:t xml:space="preserve">Failed operation. </w:t>
+      </w:r>
+      <w:proofErr w:type="spellStart"/>
+      <w:r>
+        <w:rPr>
+          <w:rFonts w:ascii="Times New Roman" w:hAnsi="Times New Roman" w:cs="Times New Roman"/>
+          <w:sz w:val="24"/>
+          <w:szCs w:val="24"/>
+        </w:rPr>
+        <w:t>Batu</w:t>
+      </w:r>
+      <w:proofErr w:type="spellEnd"/>
+      <w:r>
+        <w:rPr>
+          <w:rFonts w:ascii="Times New Roman" w:hAnsi="Times New Roman" w:cs="Times New Roman"/>
+          <w:sz w:val="24"/>
+          <w:szCs w:val="24"/>
+        </w:rPr>
+        <w:t xml:space="preserve"> </w:t>
+      </w:r>
+      <w:r>
+        <w:rPr>
+          <w:rFonts w:ascii="Times New Roman" w:hAnsi="Times New Roman" w:cs="Times New Roman"/>
+          <w:sz w:val="24"/>
+          <w:szCs w:val="24"/>
+        </w:rPr>
+        <w:t xml:space="preserve">has a lower security level compared to the file sitting on the Acc security level. </w:t>
+      </w:r>
+    </w:p>
+    <w:p>
+      <w:pPr>
+        <w:jc w:val="both"/>
+        <w:rPr>
+          <w:rFonts w:ascii="Times New Roman" w:hAnsi="Times New Roman" w:cs="Times New Roman"/>
+          <w:sz w:val="24"/>
+          <w:szCs w:val="24"/>
+        </w:rPr>
+      </w:pPr>
+      <w:r>
+        <w:rPr>
+          <w:rFonts w:ascii="Times New Roman" w:hAnsi="Times New Roman" w:cs="Times New Roman"/>
+          <w:sz w:val="24"/>
+          <w:szCs w:val="24"/>
+        </w:rPr>
+        <w:lastRenderedPageBreak/>
+        <w:t>3. Finn tries to write to the file.</w:t>
+      </w:r>
+    </w:p>
+    <w:p>
+      <w:pPr>
+        <w:jc w:val="both"/>
+        <w:rPr>
+          <w:rFonts w:ascii="Times New Roman" w:hAnsi="Times New Roman" w:cs="Times New Roman"/>
+          <w:sz w:val="24"/>
+          <w:szCs w:val="24"/>
+        </w:rPr>
+      </w:pPr>
+      <w:r>
+        <w:rPr>
+          <w:rFonts w:ascii="Times New Roman" w:hAnsi="Times New Roman" w:cs="Times New Roman"/>
+          <w:sz w:val="24"/>
+          <w:szCs w:val="24"/>
+        </w:rPr>
+        <w:t>Failed operation. Although Finn and Acc seems to be on the same level of security as it is higher than the Basic security level, they are its own security level. The High-water mark Bell-</w:t>
+      </w:r>
+      <w:proofErr w:type="spellStart"/>
+      <w:r>
+        <w:rPr>
+          <w:rFonts w:ascii="Times New Roman" w:hAnsi="Times New Roman" w:cs="Times New Roman"/>
+          <w:sz w:val="24"/>
+          <w:szCs w:val="24"/>
+        </w:rPr>
+        <w:t>LaPadula</w:t>
+      </w:r>
+      <w:proofErr w:type="spellEnd"/>
+      <w:r>
+        <w:rPr>
+          <w:rFonts w:ascii="Times New Roman" w:hAnsi="Times New Roman" w:cs="Times New Roman"/>
+          <w:sz w:val="24"/>
+          <w:szCs w:val="24"/>
+        </w:rPr>
+        <w:t xml:space="preserve"> model cannot help Finn to write on the Acc file.</w:t>
+      </w:r>
+    </w:p>
+    <w:p>
+      <w:pPr>
+        <w:jc w:val="both"/>
+        <w:rPr>
+          <w:rFonts w:ascii="Times New Roman" w:hAnsi="Times New Roman" w:cs="Times New Roman"/>
+          <w:sz w:val="24"/>
+          <w:szCs w:val="24"/>
+        </w:rPr>
+      </w:pPr>
+      <w:r>
+        <w:rPr>
+          <w:rFonts w:ascii="Times New Roman" w:hAnsi="Times New Roman" w:cs="Times New Roman"/>
+          <w:sz w:val="24"/>
+          <w:szCs w:val="24"/>
+        </w:rPr>
+        <w:t>4. Ace tries to write to the file.</w:t>
+      </w:r>
+    </w:p>
+    <w:p>
+      <w:pPr>
+        <w:jc w:val="both"/>
+        <w:rPr>
+          <w:rFonts w:ascii="Times New Roman" w:hAnsi="Times New Roman" w:cs="Times New Roman"/>
+          <w:sz w:val="24"/>
+          <w:szCs w:val="24"/>
+        </w:rPr>
+      </w:pPr>
+      <w:r>
+        <w:rPr>
+          <w:rFonts w:ascii="Times New Roman" w:hAnsi="Times New Roman" w:cs="Times New Roman"/>
+          <w:sz w:val="24"/>
+          <w:szCs w:val="24"/>
+        </w:rPr>
+        <w:t xml:space="preserve">Successful operation. The security level of the file stays the same. </w:t>
+      </w:r>
+    </w:p>
+    <w:p>
+      <w:pPr>
+        <w:jc w:val="both"/>
+        <w:rPr>
+          <w:rFonts w:ascii="Times New Roman" w:hAnsi="Times New Roman" w:cs="Times New Roman"/>
+          <w:sz w:val="24"/>
+          <w:szCs w:val="24"/>
+        </w:rPr>
+      </w:pPr>
+      <w:r>
+        <w:rPr>
+          <w:rFonts w:ascii="Times New Roman" w:hAnsi="Times New Roman" w:cs="Times New Roman"/>
+          <w:sz w:val="24"/>
+          <w:szCs w:val="24"/>
+        </w:rPr>
+        <w:t>5. Ace tries to read the file.</w:t>
+      </w:r>
+    </w:p>
+    <w:p>
+      <w:pPr>
+        <w:jc w:val="both"/>
+        <w:rPr>
+          <w:rFonts w:ascii="Times New Roman" w:hAnsi="Times New Roman" w:cs="Times New Roman"/>
+          <w:sz w:val="24"/>
+          <w:szCs w:val="24"/>
+        </w:rPr>
+      </w:pPr>
+      <w:r>
+        <w:rPr>
+          <w:rFonts w:ascii="Times New Roman" w:hAnsi="Times New Roman" w:cs="Times New Roman"/>
+          <w:sz w:val="24"/>
+          <w:szCs w:val="24"/>
+        </w:rPr>
+        <w:t>Successful operation. Ace can read all Accounting and Basic files.</w:t>
+      </w:r>
+    </w:p>
+    <w:p>
+      <w:pPr>
+        <w:jc w:val="both"/>
+        <w:rPr>
+          <w:rFonts w:ascii="Times New Roman" w:hAnsi="Times New Roman" w:cs="Times New Roman"/>
+          <w:sz w:val="24"/>
+          <w:szCs w:val="24"/>
+        </w:rPr>
+      </w:pPr>
+      <w:r>
+        <w:rPr>
+          <w:rFonts w:ascii="Times New Roman" w:hAnsi="Times New Roman" w:cs="Times New Roman"/>
+          <w:sz w:val="24"/>
+          <w:szCs w:val="24"/>
+        </w:rPr>
+        <w:t>6. Ma tries to read the file</w:t>
+      </w:r>
+    </w:p>
+    <w:p>
+      <w:pPr>
+        <w:jc w:val="both"/>
+        <w:rPr>
+          <w:rFonts w:ascii="Times New Roman" w:hAnsi="Times New Roman" w:cs="Times New Roman"/>
+          <w:sz w:val="24"/>
+          <w:szCs w:val="24"/>
+        </w:rPr>
+      </w:pPr>
+      <w:r>
+        <w:rPr>
+          <w:rFonts w:ascii="Times New Roman" w:hAnsi="Times New Roman" w:cs="Times New Roman"/>
+          <w:sz w:val="24"/>
+          <w:szCs w:val="24"/>
+        </w:rPr>
+        <w:t>Successful operation. Ma can read all files</w:t>
+      </w:r>
+    </w:p>
+    <w:p>
+      <w:pPr>
+        <w:jc w:val="both"/>
+        <w:rPr>
+          <w:rFonts w:ascii="Times New Roman" w:hAnsi="Times New Roman" w:cs="Times New Roman"/>
+          <w:sz w:val="24"/>
+          <w:szCs w:val="24"/>
+        </w:rPr>
+      </w:pPr>
+      <w:r>
+        <w:rPr>
+          <w:rFonts w:ascii="Times New Roman" w:hAnsi="Times New Roman" w:cs="Times New Roman"/>
+          <w:sz w:val="24"/>
+          <w:szCs w:val="24"/>
+        </w:rPr>
         <w:t>(b)</w:t>
       </w:r>
     </w:p>
@@ -451,6 +746,110 @@
           <w:sz w:val="24"/>
           <w:szCs w:val="24"/>
         </w:rPr>
+        <w:t>Proof: After Finn writes a file, regardless of its original security level, Acc can never read the file.</w:t>
+      </w:r>
+    </w:p>
+    <w:p>
+      <w:pPr>
+        <w:jc w:val="both"/>
+        <w:rPr>
+          <w:rFonts w:ascii="Times New Roman" w:hAnsi="Times New Roman" w:cs="Times New Roman"/>
+          <w:sz w:val="24"/>
+          <w:szCs w:val="24"/>
+        </w:rPr>
+      </w:pPr>
+      <w:r>
+        <w:rPr>
+          <w:rFonts w:ascii="Times New Roman" w:hAnsi="Times New Roman" w:cs="Times New Roman"/>
+          <w:sz w:val="24"/>
+          <w:szCs w:val="24"/>
+        </w:rPr>
+        <w:t>If Finn was able to successfully write on a file, according to the high-water mark Bell-</w:t>
+      </w:r>
+      <w:proofErr w:type="spellStart"/>
+      <w:r>
+        <w:rPr>
+          <w:rFonts w:ascii="Times New Roman" w:hAnsi="Times New Roman" w:cs="Times New Roman"/>
+          <w:sz w:val="24"/>
+          <w:szCs w:val="24"/>
+        </w:rPr>
+        <w:t>Lapuadula</w:t>
+      </w:r>
+      <w:proofErr w:type="spellEnd"/>
+      <w:r>
+        <w:rPr>
+          <w:rFonts w:ascii="Times New Roman" w:hAnsi="Times New Roman" w:cs="Times New Roman"/>
+          <w:sz w:val="24"/>
+          <w:szCs w:val="24"/>
+        </w:rPr>
+        <w:t xml:space="preserve">, the file’s security level must be raised to a level that allowed Finn to write on. Therefore, regardless of any file, being it on the Basic level or at the Finance level which are the two security levels that Finn can </w:t>
+      </w:r>
+      <w:r>
+        <w:rPr>
+          <w:rFonts w:ascii="Times New Roman" w:hAnsi="Times New Roman" w:cs="Times New Roman"/>
+          <w:sz w:val="24"/>
+          <w:szCs w:val="24"/>
+        </w:rPr>
+        <w:t>write</w:t>
+      </w:r>
+      <w:r>
+        <w:rPr>
+          <w:rFonts w:ascii="Times New Roman" w:hAnsi="Times New Roman" w:cs="Times New Roman"/>
+          <w:sz w:val="24"/>
+          <w:szCs w:val="24"/>
+        </w:rPr>
+        <w:t xml:space="preserve"> on, after Finn writes on the file, it will be placed </w:t>
+      </w:r>
+      <w:r>
+        <w:rPr>
+          <w:rFonts w:ascii="Times New Roman" w:hAnsi="Times New Roman" w:cs="Times New Roman"/>
+          <w:sz w:val="24"/>
+          <w:szCs w:val="24"/>
+        </w:rPr>
+        <w:t xml:space="preserve">or remain </w:t>
+      </w:r>
+      <w:r>
+        <w:rPr>
+          <w:rFonts w:ascii="Times New Roman" w:hAnsi="Times New Roman" w:cs="Times New Roman"/>
+          <w:sz w:val="24"/>
+          <w:szCs w:val="24"/>
+        </w:rPr>
+        <w:t xml:space="preserve">in the Finance security. No matter what operations come, Ace cannot read the file since </w:t>
+      </w:r>
+      <w:r>
+        <w:rPr>
+          <w:rFonts w:ascii="Times New Roman" w:hAnsi="Times New Roman" w:cs="Times New Roman"/>
+          <w:sz w:val="24"/>
+          <w:szCs w:val="24"/>
+        </w:rPr>
+        <w:t xml:space="preserve">the file is under the Finance </w:t>
+      </w:r>
+    </w:p>
+    <w:p>
+      <w:pPr>
+        <w:jc w:val="both"/>
+        <w:rPr>
+          <w:rFonts w:ascii="Times New Roman" w:hAnsi="Times New Roman" w:cs="Times New Roman"/>
+          <w:sz w:val="24"/>
+          <w:szCs w:val="24"/>
+        </w:rPr>
+      </w:pPr>
+    </w:p>
+    <w:p>
+      <w:pPr>
+        <w:jc w:val="both"/>
+        <w:rPr>
+          <w:rFonts w:ascii="Times New Roman" w:hAnsi="Times New Roman" w:cs="Times New Roman"/>
+          <w:sz w:val="24"/>
+          <w:szCs w:val="24"/>
+        </w:rPr>
+      </w:pPr>
+      <w:r>
+        <w:rPr>
+          <w:rFonts w:ascii="Times New Roman" w:hAnsi="Times New Roman" w:cs="Times New Roman"/>
+          <w:sz w:val="24"/>
+          <w:szCs w:val="24"/>
+        </w:rPr>
         <w:t>(c)</w:t>
       </w:r>
     </w:p>
@@ -469,8 +868,311 @@
           <w:sz w:val="24"/>
           <w:szCs w:val="24"/>
         </w:rPr>
+        <w:t xml:space="preserve">1. Finn tries to read the file. </w:t>
+      </w:r>
+    </w:p>
+    <w:p>
+      <w:pPr>
+        <w:jc w:val="both"/>
+        <w:rPr>
+          <w:rFonts w:ascii="Times New Roman" w:hAnsi="Times New Roman" w:cs="Times New Roman"/>
+          <w:sz w:val="24"/>
+          <w:szCs w:val="24"/>
+        </w:rPr>
+      </w:pPr>
+      <w:r>
+        <w:rPr>
+          <w:rFonts w:ascii="Times New Roman" w:hAnsi="Times New Roman" w:cs="Times New Roman"/>
+          <w:sz w:val="24"/>
+          <w:szCs w:val="24"/>
+        </w:rPr>
+        <w:t>Failed operation. Finn can only read all Finance and Basic files</w:t>
+      </w:r>
+    </w:p>
+    <w:p>
+      <w:pPr>
+        <w:jc w:val="both"/>
+        <w:rPr>
+          <w:rFonts w:ascii="Times New Roman" w:hAnsi="Times New Roman" w:cs="Times New Roman"/>
+          <w:sz w:val="24"/>
+          <w:szCs w:val="24"/>
+        </w:rPr>
+      </w:pPr>
+      <w:r>
+        <w:rPr>
+          <w:rFonts w:ascii="Times New Roman" w:hAnsi="Times New Roman" w:cs="Times New Roman"/>
+          <w:sz w:val="24"/>
+          <w:szCs w:val="24"/>
+        </w:rPr>
+        <w:t xml:space="preserve">2. </w:t>
+      </w:r>
+      <w:proofErr w:type="spellStart"/>
+      <w:r>
+        <w:rPr>
+          <w:rFonts w:ascii="Times New Roman" w:hAnsi="Times New Roman" w:cs="Times New Roman"/>
+          <w:sz w:val="24"/>
+          <w:szCs w:val="24"/>
+        </w:rPr>
+        <w:t>Batu</w:t>
+      </w:r>
+      <w:proofErr w:type="spellEnd"/>
+      <w:r>
+        <w:rPr>
+          <w:rFonts w:ascii="Times New Roman" w:hAnsi="Times New Roman" w:cs="Times New Roman"/>
+          <w:sz w:val="24"/>
+          <w:szCs w:val="24"/>
+        </w:rPr>
+        <w:t xml:space="preserve"> tries to write to the file.</w:t>
+      </w:r>
+    </w:p>
+    <w:p>
+      <w:pPr>
+        <w:jc w:val="both"/>
+        <w:rPr>
+          <w:rFonts w:ascii="Times New Roman" w:hAnsi="Times New Roman" w:cs="Times New Roman"/>
+          <w:sz w:val="24"/>
+          <w:szCs w:val="24"/>
+        </w:rPr>
+      </w:pPr>
+      <w:r>
+        <w:rPr>
+          <w:rFonts w:ascii="Times New Roman" w:hAnsi="Times New Roman" w:cs="Times New Roman"/>
+          <w:sz w:val="24"/>
+          <w:szCs w:val="24"/>
+        </w:rPr>
+        <w:t xml:space="preserve">Failed operation. </w:t>
+      </w:r>
+      <w:proofErr w:type="spellStart"/>
+      <w:r>
+        <w:rPr>
+          <w:rFonts w:ascii="Times New Roman" w:hAnsi="Times New Roman" w:cs="Times New Roman"/>
+          <w:sz w:val="24"/>
+          <w:szCs w:val="24"/>
+        </w:rPr>
+        <w:t>Batu</w:t>
+      </w:r>
+      <w:proofErr w:type="spellEnd"/>
+      <w:r>
+        <w:rPr>
+          <w:rFonts w:ascii="Times New Roman" w:hAnsi="Times New Roman" w:cs="Times New Roman"/>
+          <w:sz w:val="24"/>
+          <w:szCs w:val="24"/>
+        </w:rPr>
+        <w:t xml:space="preserve"> has a lower security level compared to the file sitting on the Acc security level. </w:t>
+      </w:r>
+    </w:p>
+    <w:p>
+      <w:pPr>
+        <w:jc w:val="both"/>
+        <w:rPr>
+          <w:rFonts w:ascii="Times New Roman" w:hAnsi="Times New Roman" w:cs="Times New Roman"/>
+          <w:sz w:val="24"/>
+          <w:szCs w:val="24"/>
+        </w:rPr>
+      </w:pPr>
+      <w:r>
+        <w:rPr>
+          <w:rFonts w:ascii="Times New Roman" w:hAnsi="Times New Roman" w:cs="Times New Roman"/>
+          <w:sz w:val="24"/>
+          <w:szCs w:val="24"/>
+        </w:rPr>
+        <w:t>3. Finn tries to write to the file.</w:t>
+      </w:r>
+    </w:p>
+    <w:p>
+      <w:pPr>
+        <w:jc w:val="both"/>
+        <w:rPr>
+          <w:rFonts w:ascii="Times New Roman" w:hAnsi="Times New Roman" w:cs="Times New Roman"/>
+          <w:sz w:val="24"/>
+          <w:szCs w:val="24"/>
+        </w:rPr>
+      </w:pPr>
+      <w:r>
+        <w:rPr>
+          <w:rFonts w:ascii="Times New Roman" w:hAnsi="Times New Roman" w:cs="Times New Roman"/>
+          <w:sz w:val="24"/>
+          <w:szCs w:val="24"/>
+        </w:rPr>
+        <w:t>Failed operation. Although Finn and Acc seems to be on the same level of security as it is higher than the Basic security level, they are its own security level. The High-water mark Bell-</w:t>
+      </w:r>
+      <w:proofErr w:type="spellStart"/>
+      <w:r>
+        <w:rPr>
+          <w:rFonts w:ascii="Times New Roman" w:hAnsi="Times New Roman" w:cs="Times New Roman"/>
+          <w:sz w:val="24"/>
+          <w:szCs w:val="24"/>
+        </w:rPr>
+        <w:t>LaPadula</w:t>
+      </w:r>
+      <w:proofErr w:type="spellEnd"/>
+      <w:r>
+        <w:rPr>
+          <w:rFonts w:ascii="Times New Roman" w:hAnsi="Times New Roman" w:cs="Times New Roman"/>
+          <w:sz w:val="24"/>
+          <w:szCs w:val="24"/>
+        </w:rPr>
+        <w:t xml:space="preserve"> model cannot help Finn to write on the Acc file.</w:t>
+      </w:r>
+    </w:p>
+    <w:p>
+      <w:pPr>
+        <w:jc w:val="both"/>
+        <w:rPr>
+          <w:rFonts w:ascii="Times New Roman" w:hAnsi="Times New Roman" w:cs="Times New Roman"/>
+          <w:sz w:val="24"/>
+          <w:szCs w:val="24"/>
+        </w:rPr>
+      </w:pPr>
+      <w:r>
+        <w:rPr>
+          <w:rFonts w:ascii="Times New Roman" w:hAnsi="Times New Roman" w:cs="Times New Roman"/>
+          <w:sz w:val="24"/>
+          <w:szCs w:val="24"/>
+        </w:rPr>
+        <w:t>4. Ace tries to write to the file.</w:t>
+      </w:r>
+    </w:p>
+    <w:p>
+      <w:pPr>
+        <w:jc w:val="both"/>
+        <w:rPr>
+          <w:rFonts w:ascii="Times New Roman" w:hAnsi="Times New Roman" w:cs="Times New Roman"/>
+          <w:sz w:val="24"/>
+          <w:szCs w:val="24"/>
+        </w:rPr>
+      </w:pPr>
+      <w:r>
+        <w:rPr>
+          <w:rFonts w:ascii="Times New Roman" w:hAnsi="Times New Roman" w:cs="Times New Roman"/>
+          <w:sz w:val="24"/>
+          <w:szCs w:val="24"/>
+        </w:rPr>
+        <w:t xml:space="preserve">Successful operation. The security level of the file stays the same. </w:t>
+      </w:r>
+    </w:p>
+    <w:p>
+      <w:pPr>
+        <w:jc w:val="both"/>
+        <w:rPr>
+          <w:rFonts w:ascii="Times New Roman" w:hAnsi="Times New Roman" w:cs="Times New Roman"/>
+          <w:sz w:val="24"/>
+          <w:szCs w:val="24"/>
+        </w:rPr>
+      </w:pPr>
+      <w:r>
+        <w:rPr>
+          <w:rFonts w:ascii="Times New Roman" w:hAnsi="Times New Roman" w:cs="Times New Roman"/>
+          <w:sz w:val="24"/>
+          <w:szCs w:val="24"/>
+        </w:rPr>
+        <w:t>5. Ace tries to read the file.</w:t>
+      </w:r>
+    </w:p>
+    <w:p>
+      <w:pPr>
+        <w:jc w:val="both"/>
+        <w:rPr>
+          <w:rFonts w:ascii="Times New Roman" w:hAnsi="Times New Roman" w:cs="Times New Roman"/>
+          <w:sz w:val="24"/>
+          <w:szCs w:val="24"/>
+        </w:rPr>
+      </w:pPr>
+      <w:r>
+        <w:rPr>
+          <w:rFonts w:ascii="Times New Roman" w:hAnsi="Times New Roman" w:cs="Times New Roman"/>
+          <w:sz w:val="24"/>
+          <w:szCs w:val="24"/>
+        </w:rPr>
+        <w:lastRenderedPageBreak/>
+        <w:t>Successful operation. Ace can read all Accounting and Basic files.</w:t>
+      </w:r>
+    </w:p>
+    <w:p>
+      <w:pPr>
+        <w:jc w:val="both"/>
+        <w:rPr>
+          <w:rFonts w:ascii="Times New Roman" w:hAnsi="Times New Roman" w:cs="Times New Roman"/>
+          <w:sz w:val="24"/>
+          <w:szCs w:val="24"/>
+        </w:rPr>
+      </w:pPr>
+      <w:r>
+        <w:rPr>
+          <w:rFonts w:ascii="Times New Roman" w:hAnsi="Times New Roman" w:cs="Times New Roman"/>
+          <w:sz w:val="24"/>
+          <w:szCs w:val="24"/>
+        </w:rPr>
+        <w:t>6. Ma tries to read the file</w:t>
+      </w:r>
+    </w:p>
+    <w:p>
+      <w:pPr>
+        <w:jc w:val="both"/>
+        <w:rPr>
+          <w:rFonts w:ascii="Times New Roman" w:hAnsi="Times New Roman" w:cs="Times New Roman"/>
+          <w:sz w:val="24"/>
+          <w:szCs w:val="24"/>
+        </w:rPr>
+      </w:pPr>
+      <w:r>
+        <w:rPr>
+          <w:rFonts w:ascii="Times New Roman" w:hAnsi="Times New Roman" w:cs="Times New Roman"/>
+          <w:sz w:val="24"/>
+          <w:szCs w:val="24"/>
+        </w:rPr>
+        <w:t>Successful operation. Ma can read all files</w:t>
+      </w:r>
+    </w:p>
+    <w:p>
+      <w:pPr>
+        <w:jc w:val="both"/>
+        <w:rPr>
+          <w:rFonts w:ascii="Times New Roman" w:hAnsi="Times New Roman" w:cs="Times New Roman"/>
+          <w:sz w:val="24"/>
+          <w:szCs w:val="24"/>
+        </w:rPr>
+      </w:pPr>
+    </w:p>
+    <w:p>
+      <w:pPr>
+        <w:jc w:val="both"/>
+        <w:rPr>
+          <w:rFonts w:ascii="Times New Roman" w:hAnsi="Times New Roman" w:cs="Times New Roman"/>
+          <w:sz w:val="24"/>
+          <w:szCs w:val="24"/>
+        </w:rPr>
+      </w:pPr>
+    </w:p>
+    <w:p>
+      <w:pPr>
+        <w:jc w:val="both"/>
+        <w:rPr>
+          <w:rFonts w:ascii="Times New Roman" w:hAnsi="Times New Roman" w:cs="Times New Roman"/>
+          <w:sz w:val="24"/>
+          <w:szCs w:val="24"/>
+        </w:rPr>
+      </w:pPr>
+    </w:p>
+    <w:p>
+      <w:pPr>
+        <w:jc w:val="both"/>
+        <w:rPr>
+          <w:rFonts w:ascii="Times New Roman" w:hAnsi="Times New Roman" w:cs="Times New Roman"/>
+          <w:sz w:val="24"/>
+          <w:szCs w:val="24"/>
+        </w:rPr>
+      </w:pPr>
+      <w:r>
+        <w:rPr>
+          <w:rFonts w:ascii="Times New Roman" w:hAnsi="Times New Roman" w:cs="Times New Roman"/>
+          <w:sz w:val="24"/>
+          <w:szCs w:val="24"/>
+        </w:rPr>
         <w:t>(d)</w:t>
       </w:r>
+      <w:bookmarkStart w:id="0" w:name="_GoBack"/>
+      <w:bookmarkEnd w:id="0"/>
     </w:p>
     <w:p>
       <w:pPr>
@@ -742,13 +1444,23 @@
           <w:szCs w:val="24"/>
         </w:rPr>
       </w:pPr>
-      <w:r>
-        <w:rPr>
-          <w:rFonts w:ascii="Times New Roman" w:hAnsi="Times New Roman" w:cs="Times New Roman"/>
-          <w:sz w:val="24"/>
-          <w:szCs w:val="24"/>
-        </w:rPr>
-        <w:t>So $</w:t>
+      <w:proofErr w:type="gramStart"/>
+      <w:r>
+        <w:rPr>
+          <w:rFonts w:ascii="Times New Roman" w:hAnsi="Times New Roman" w:cs="Times New Roman"/>
+          <w:sz w:val="24"/>
+          <w:szCs w:val="24"/>
+        </w:rPr>
+        <w:t>So</w:t>
+      </w:r>
+      <w:proofErr w:type="gramEnd"/>
+      <w:r>
+        <w:rPr>
+          <w:rFonts w:ascii="Times New Roman" w:hAnsi="Times New Roman" w:cs="Times New Roman"/>
+          <w:sz w:val="24"/>
+          <w:szCs w:val="24"/>
+        </w:rPr>
+        <w:t xml:space="preserve"> $</w:t>
       </w:r>
       <w:r>
         <w:rPr>
@@ -1050,7 +1762,7 @@
       </w:r>
       <w:r>
         <w:rPr>
-          <w:rFonts w:ascii="Cambria Math" w:hAnsi="Cambria Math" w:cs="Cambria Math"/>
+          <w:rFonts w:ascii="MS Gothic" w:eastAsia="MS Gothic" w:hAnsi="MS Gothic" w:cs="MS Gothic" w:hint="eastAsia"/>
           <w:sz w:val="24"/>
           <w:szCs w:val="24"/>
         </w:rPr>
@@ -1106,13 +1818,23 @@
           <w:szCs w:val="24"/>
         </w:rPr>
       </w:pPr>
-      <w:r>
-        <w:rPr>
-          <w:rFonts w:ascii="Times New Roman" w:hAnsi="Times New Roman" w:cs="Times New Roman"/>
-          <w:sz w:val="24"/>
-          <w:szCs w:val="24"/>
-        </w:rPr>
-        <w:t>Therefore the mean transaction fee needs to</w:t>
+      <w:proofErr w:type="gramStart"/>
+      <w:r>
+        <w:rPr>
+          <w:rFonts w:ascii="Times New Roman" w:hAnsi="Times New Roman" w:cs="Times New Roman"/>
+          <w:sz w:val="24"/>
+          <w:szCs w:val="24"/>
+        </w:rPr>
+        <w:t>Therefore</w:t>
+      </w:r>
+      <w:proofErr w:type="gramEnd"/>
+      <w:r>
+        <w:rPr>
+          <w:rFonts w:ascii="Times New Roman" w:hAnsi="Times New Roman" w:cs="Times New Roman"/>
+          <w:sz w:val="24"/>
+          <w:szCs w:val="24"/>
+        </w:rPr>
+        <w:t xml:space="preserve"> the mean transaction fee needs to</w:t>
       </w:r>
       <w:r>
         <w:rPr>
@@ -1200,6 +1922,7 @@
           <w:sz w:val="24"/>
           <w:szCs w:val="24"/>
         </w:rPr>
+        <w:lastRenderedPageBreak/>
         <w:t>152 devices.</w:t>
       </w:r>
     </w:p>
@@ -1270,9 +1993,11 @@
       </w:pPr>
       <w:r>
         <w:rPr>
+          <w:rFonts w:ascii="Times New Roman" w:hAnsi="Times New Roman" w:cs="Times New Roman"/>
           <w:noProof/>
-        </w:rPr>
-        <w:lastRenderedPageBreak/>
+          <w:sz w:val="24"/>
+          <w:szCs w:val="24"/>
+        </w:rPr>
         <w:drawing>
           <wp:inline distT="0" distB="0" distL="0" distR="0" wp14:anchorId="1BAB5249" wp14:editId="16806A7A">
             <wp:extent cx="1933575" cy="1019175"/>
@@ -1360,6 +2085,7 @@
           </m:sup>
         </m:sSup>
       </m:oMath>
+      <w:proofErr w:type="gramStart"/>
       <w:r>
         <w:rPr>
           <w:rFonts w:ascii="Times New Roman" w:hAnsi="Times New Roman" w:cs="Times New Roman"/>
@@ -1368,6 +2094,7 @@
         </w:rPr>
         <w:t>/(</w:t>
       </w:r>
+      <w:proofErr w:type="gramEnd"/>
       <m:oMath>
         <m:sSup>
           <m:sSupPr>
@@ -1484,7 +2211,25 @@
           <w:sz w:val="24"/>
           <w:szCs w:val="24"/>
         </w:rPr>
-        <w:t>The number of bitcoins per second is 0.01 and the price is fixed to $2,500. Therefore for each second, the revenue would be 0.01 * 2500 = $25 per second.</w:t>
+        <w:t xml:space="preserve">The number of bitcoins per second is 0.01 and the price is fixed to $2,500. </w:t>
+      </w:r>
+      <w:proofErr w:type="gramStart"/>
+      <w:r>
+        <w:rPr>
+          <w:rFonts w:ascii="Times New Roman" w:hAnsi="Times New Roman" w:cs="Times New Roman"/>
+          <w:sz w:val="24"/>
+          <w:szCs w:val="24"/>
+        </w:rPr>
+        <w:t>Therefore</w:t>
+      </w:r>
+      <w:proofErr w:type="gramEnd"/>
+      <w:r>
+        <w:rPr>
+          <w:rFonts w:ascii="Times New Roman" w:hAnsi="Times New Roman" w:cs="Times New Roman"/>
+          <w:sz w:val="24"/>
+          <w:szCs w:val="24"/>
+        </w:rPr>
+        <w:t xml:space="preserve"> for each second, the revenue would be 0.01 * 2500 = $25 per second.</w:t>
       </w:r>
     </w:p>
     <w:p>
@@ -1624,7 +2369,10 @@
       </w:pPr>
       <w:r>
         <w:rPr>
+          <w:rFonts w:ascii="Times New Roman" w:hAnsi="Times New Roman" w:cs="Times New Roman"/>
           <w:noProof/>
+          <w:sz w:val="24"/>
+          <w:szCs w:val="24"/>
         </w:rPr>
         <w:drawing>
           <wp:inline distT="0" distB="0" distL="0" distR="0" wp14:anchorId="2A09C1FE" wp14:editId="536401F1">
@@ -1728,7 +2476,10 @@
       </w:pPr>
       <w:r>
         <w:rPr>
+          <w:rFonts w:ascii="Times New Roman" w:hAnsi="Times New Roman" w:cs="Times New Roman"/>
           <w:noProof/>
+          <w:sz w:val="24"/>
+          <w:szCs w:val="24"/>
         </w:rPr>
         <w:drawing>
           <wp:inline distT="0" distB="0" distL="0" distR="0" wp14:anchorId="1BFE8172" wp14:editId="0DB8A119">
@@ -1816,23 +2567,7 @@
           <w:sz w:val="24"/>
           <w:szCs w:val="24"/>
         </w:rPr>
-        <w:t>(</w:t>
-      </w:r>
-      <w:r>
-        <w:rPr>
-          <w:rFonts w:ascii="Times New Roman" w:hAnsi="Times New Roman" w:cs="Times New Roman"/>
-          <w:sz w:val="24"/>
-          <w:szCs w:val="24"/>
-        </w:rPr>
-        <w:t>60 * 60 * 24</w:t>
-      </w:r>
-      <w:r>
-        <w:rPr>
-          <w:rFonts w:ascii="Times New Roman" w:hAnsi="Times New Roman" w:cs="Times New Roman"/>
-          <w:sz w:val="24"/>
-          <w:szCs w:val="24"/>
-        </w:rPr>
-        <w:t>)</w:t>
+        <w:t>(60 * 60 * 24)</w:t>
       </w:r>
       <w:r>
         <w:rPr>
@@ -1850,17 +2585,7 @@
           <w:szCs w:val="24"/>
           <w:shd w:val="clear" w:color="auto" w:fill="FFFFFF"/>
         </w:rPr>
-        <w:t>31536000</w:t>
-      </w:r>
-      <w:r>
-        <w:rPr>
-          <w:rFonts w:ascii="Times New Roman" w:hAnsi="Times New Roman" w:cs="Times New Roman"/>
-          <w:color w:val="222222"/>
-          <w:sz w:val="24"/>
-          <w:szCs w:val="24"/>
-          <w:shd w:val="clear" w:color="auto" w:fill="FFFFFF"/>
-        </w:rPr>
-        <w:t xml:space="preserve"> </w:t>
+        <w:t xml:space="preserve">31536000 </w:t>
       </w:r>
       <w:r>
         <w:rPr>
@@ -1900,8 +2625,12 @@
       </w:pPr>
       <w:r>
         <w:rPr>
+          <w:rFonts w:ascii="Times New Roman" w:hAnsi="Times New Roman" w:cs="Times New Roman"/>
           <w:noProof/>
-        </w:rPr>
+          <w:sz w:val="24"/>
+          <w:szCs w:val="24"/>
+        </w:rPr>
+        <w:lastRenderedPageBreak/>
         <w:drawing>
           <wp:inline distT="0" distB="0" distL="0" distR="0" wp14:anchorId="53878C7B" wp14:editId="12252892">
             <wp:extent cx="5267325" cy="1057275"/>
@@ -1968,7 +2697,6 @@
           <w:szCs w:val="24"/>
           <w:shd w:val="clear" w:color="auto" w:fill="FFFFFF"/>
         </w:rPr>
-        <w:lastRenderedPageBreak/>
         <w:t>Each machine costs $8000.</w:t>
       </w:r>
     </w:p>
@@ -1997,7 +2725,10 @@
       </w:pPr>
       <w:r>
         <w:rPr>
+          <w:rFonts w:ascii="Times New Roman" w:hAnsi="Times New Roman" w:cs="Times New Roman"/>
           <w:noProof/>
+          <w:sz w:val="24"/>
+          <w:szCs w:val="24"/>
         </w:rPr>
         <w:drawing>
           <wp:inline distT="0" distB="0" distL="0" distR="0" wp14:anchorId="118D827A" wp14:editId="0538CDDC">
@@ -2083,7 +2814,10 @@
       </w:pPr>
       <w:r>
         <w:rPr>
+          <w:rFonts w:ascii="Times New Roman" w:hAnsi="Times New Roman" w:cs="Times New Roman"/>
           <w:noProof/>
+          <w:sz w:val="24"/>
+          <w:szCs w:val="24"/>
         </w:rPr>
         <w:drawing>
           <wp:inline distT="0" distB="0" distL="0" distR="0" wp14:anchorId="5731076F" wp14:editId="110A6768">
@@ -2163,7 +2897,10 @@
       </w:pPr>
       <w:r>
         <w:rPr>
+          <w:rFonts w:ascii="Times New Roman" w:hAnsi="Times New Roman" w:cs="Times New Roman"/>
           <w:noProof/>
+          <w:sz w:val="24"/>
+          <w:szCs w:val="24"/>
         </w:rPr>
         <w:drawing>
           <wp:inline distT="0" distB="0" distL="0" distR="0" wp14:anchorId="46FCFE7A" wp14:editId="72BB7C2A">
@@ -2211,46 +2948,70 @@
           <w:szCs w:val="24"/>
         </w:rPr>
       </w:pPr>
-      <w:r>
-        <w:rPr>
-          <w:rFonts w:ascii="Times New Roman" w:hAnsi="Times New Roman" w:cs="Times New Roman"/>
-          <w:sz w:val="24"/>
-          <w:szCs w:val="24"/>
-        </w:rPr>
-        <w:t>Therefore the minimum required number of machines are 152 machines.</w:t>
-      </w:r>
-    </w:p>
-    <w:p>
-      <w:pPr>
-        <w:jc w:val="both"/>
-        <w:rPr>
-          <w:rFonts w:ascii="Times New Roman" w:hAnsi="Times New Roman" w:cs="Times New Roman"/>
-          <w:sz w:val="24"/>
-          <w:szCs w:val="24"/>
-        </w:rPr>
-      </w:pPr>
-      <w:r>
-        <w:rPr>
-          <w:rFonts w:ascii="Times New Roman" w:hAnsi="Times New Roman" w:cs="Times New Roman"/>
-          <w:sz w:val="24"/>
-          <w:szCs w:val="24"/>
-        </w:rPr>
-        <w:t>31536000  * (25*(x*10^16)/(x*10^16 + 10^20) - 0.002x) - 8000x&gt;= 1000000</w:t>
-      </w:r>
-    </w:p>
-    <w:p>
-      <w:pPr>
-        <w:jc w:val="both"/>
-        <w:rPr>
-          <w:rFonts w:ascii="Times New Roman" w:hAnsi="Times New Roman" w:cs="Times New Roman"/>
-          <w:sz w:val="24"/>
-          <w:szCs w:val="24"/>
-        </w:rPr>
-      </w:pPr>
-      <w:r>
-        <w:rPr>
+      <w:proofErr w:type="gramStart"/>
+      <w:r>
+        <w:rPr>
+          <w:rFonts w:ascii="Times New Roman" w:hAnsi="Times New Roman" w:cs="Times New Roman"/>
+          <w:sz w:val="24"/>
+          <w:szCs w:val="24"/>
+        </w:rPr>
+        <w:t>Therefore</w:t>
+      </w:r>
+      <w:proofErr w:type="gramEnd"/>
+      <w:r>
+        <w:rPr>
+          <w:rFonts w:ascii="Times New Roman" w:hAnsi="Times New Roman" w:cs="Times New Roman"/>
+          <w:sz w:val="24"/>
+          <w:szCs w:val="24"/>
+        </w:rPr>
+        <w:t xml:space="preserve"> the minimum required number of machines are 152 machines.</w:t>
+      </w:r>
+    </w:p>
+    <w:p>
+      <w:pPr>
+        <w:jc w:val="both"/>
+        <w:rPr>
+          <w:rFonts w:ascii="Times New Roman" w:hAnsi="Times New Roman" w:cs="Times New Roman"/>
+          <w:sz w:val="24"/>
+          <w:szCs w:val="24"/>
+        </w:rPr>
+      </w:pPr>
+      <w:proofErr w:type="gramStart"/>
+      <w:r>
+        <w:rPr>
+          <w:rFonts w:ascii="Times New Roman" w:hAnsi="Times New Roman" w:cs="Times New Roman"/>
+          <w:sz w:val="24"/>
+          <w:szCs w:val="24"/>
+        </w:rPr>
+        <w:t>31536000  *</w:t>
+      </w:r>
+      <w:proofErr w:type="gramEnd"/>
+      <w:r>
+        <w:rPr>
+          <w:rFonts w:ascii="Times New Roman" w:hAnsi="Times New Roman" w:cs="Times New Roman"/>
+          <w:sz w:val="24"/>
+          <w:szCs w:val="24"/>
+        </w:rPr>
+        <w:t xml:space="preserve"> (25*(x*10^16)/(x*10^16 + 10^20) - 0.002x) - 8000x&gt;= 1000000</w:t>
+      </w:r>
+    </w:p>
+    <w:p>
+      <w:pPr>
+        <w:jc w:val="both"/>
+        <w:rPr>
+          <w:rFonts w:ascii="Times New Roman" w:hAnsi="Times New Roman" w:cs="Times New Roman"/>
+          <w:sz w:val="24"/>
+          <w:szCs w:val="24"/>
+        </w:rPr>
+      </w:pPr>
+      <w:r>
+        <w:rPr>
+          <w:rFonts w:ascii="Times New Roman" w:hAnsi="Times New Roman" w:cs="Times New Roman"/>
           <w:noProof/>
-        </w:rPr>
+          <w:sz w:val="24"/>
+          <w:szCs w:val="24"/>
+        </w:rPr>
+        <w:lastRenderedPageBreak/>
         <w:drawing>
           <wp:inline distT="0" distB="0" distL="0" distR="0" wp14:anchorId="61133529" wp14:editId="02888C4B">
             <wp:extent cx="5214937" cy="2517210"/>
@@ -2309,8 +3070,275 @@
 </file>
 
 <file path=word/numbering.xml><?xml version="1.0" encoding="utf-8"?>
-<w:numbering xmlns:wpc="http://schemas.microsoft.com/office/word/2010/wordprocessingCanvas" xmlns:cx="http://schemas.microsoft.com/office/drawing/2014/chartex" xmlns:cx1="http://schemas.microsoft.com/office/drawing/2015/9/8/chartex" xmlns:cx2="http://schemas.microsoft.com/office/drawing/2015/10/21/chartex" xmlns:cx3="http://schemas.microsoft.com/office/drawing/2016/5/9/chartex" xmlns:cx4="http://schemas.microsoft.com/office/drawing/2016/5/10/chartex" xmlns:cx5="http://schemas.microsoft.com/office/drawing/2016/5/11/chartex" xmlns:cx6="http://schemas.microsoft.com/office/drawing/2016/5/12/chartex" xmlns:cx7="http://schemas.microsoft.com/office/drawing/2016/5/13/chartex" xmlns:cx8="http://schemas.microsoft.com/office/drawing/2016/5/14/chartex" xmlns:mc="http://schemas.openxmlformats.org/markup-compatibility/2006" xmlns:aink="http://schemas.microsoft.com/office/drawing/2016/ink" xmlns:am3d="http://schemas.microsoft.com/office/drawing/2017/model3d" xmlns:o="urn:schemas-microsoft-com:office:office" xmlns:r="http://schemas.openxmlformats.org/officeDocument/2006/relationships" xmlns:m="http://schemas.openxmlformats.org/officeDocument/2006/math" xmlns:v="urn:schemas-microsoft-com:vml" xmlns:wp14="http://schemas.microsoft.com/office/word/2010/wordprocessingDrawing" xmlns:wp="http://schemas.openxmlformats.org/drawingml/2006/wordprocessingDrawing" xmlns:w10="urn:schemas-microsoft-com:office:word" xmlns:w="http://schemas.openxmlformats.org/wordprocessingml/2006/main" xmlns:w14="http://schemas.microsoft.com/office/word/2010/wordml" xmlns:w15="http://schemas.microsoft.com/office/word/2012/wordml" xmlns:w16cex="http://schemas.microsoft.com/office/word/2018/wordml/cex" xmlns:w16cid="http://schemas.microsoft.com/office/word/2016/wordml/cid" xmlns:w16="http://schemas.microsoft.com/office/word/2018/wordml" xmlns:w16se="http://schemas.microsoft.com/office/word/2015/wordml/symex" xmlns:wpg="http://schemas.microsoft.com/office/word/2010/wordprocessingGroup" xmlns:wpi="http://schemas.microsoft.com/office/word/2010/wordprocessingInk" xmlns:wne="http://schemas.microsoft.com/office/word/2006/wordml" xmlns:wps="http://schemas.microsoft.com/office/word/2010/wordprocessingShape" mc:Ignorable="w14 w15 w16se w16cid w16 w16cex wp14">
+<w:numbering xmlns:wpc="http://schemas.microsoft.com/office/word/2010/wordprocessingCanvas" xmlns:cx="http://schemas.microsoft.com/office/drawing/2014/chartex" xmlns:cx1="http://schemas.microsoft.com/office/drawing/2015/9/8/chartex" xmlns:cx2="http://schemas.microsoft.com/office/drawing/2015/10/21/chartex" xmlns:cx3="http://schemas.microsoft.com/office/drawing/2016/5/9/chartex" xmlns:cx4="http://schemas.microsoft.com/office/drawing/2016/5/10/chartex" xmlns:cx5="http://schemas.microsoft.com/office/drawing/2016/5/11/chartex" xmlns:cx6="http://schemas.microsoft.com/office/drawing/2016/5/12/chartex" xmlns:cx7="http://schemas.microsoft.com/office/drawing/2016/5/13/chartex" xmlns:cx8="http://schemas.microsoft.com/office/drawing/2016/5/14/chartex" xmlns:mc="http://schemas.openxmlformats.org/markup-compatibility/2006" xmlns:aink="http://schemas.microsoft.com/office/drawing/2016/ink" xmlns:am3d="http://schemas.microsoft.com/office/drawing/2017/model3d" xmlns:o="urn:schemas-microsoft-com:office:office" xmlns:r="http://schemas.openxmlformats.org/officeDocument/2006/relationships" xmlns:m="http://schemas.openxmlformats.org/officeDocument/2006/math" xmlns:v="urn:schemas-microsoft-com:vml" xmlns:wp14="http://schemas.microsoft.com/office/word/2010/wordprocessingDrawing" xmlns:wp="http://schemas.openxmlformats.org/drawingml/2006/wordprocessingDrawing" xmlns:w10="urn:schemas-microsoft-com:office:word" xmlns:w="http://schemas.openxmlformats.org/wordprocessingml/2006/main" xmlns:w14="http://schemas.microsoft.com/office/word/2010/wordml" xmlns:w15="http://schemas.microsoft.com/office/word/2012/wordml" xmlns:w16cid="http://schemas.microsoft.com/office/word/2016/wordml/cid" xmlns:w16se="http://schemas.microsoft.com/office/word/2015/wordml/symex" xmlns:wpg="http://schemas.microsoft.com/office/word/2010/wordprocessingGroup" xmlns:wpi="http://schemas.microsoft.com/office/word/2010/wordprocessingInk" xmlns:wne="http://schemas.microsoft.com/office/word/2006/wordml" xmlns:wps="http://schemas.microsoft.com/office/word/2010/wordprocessingShape" mc:Ignorable="w14 w15 w16se w16cid wp14">
   <w:abstractNum w:abstractNumId="0" w15:restartNumberingAfterBreak="0">
+    <w:nsid w:val="086B2DED"/>
+    <w:multiLevelType w:val="hybridMultilevel"/>
+    <w:tmpl w:val="18A83DA0"/>
+    <w:lvl w:ilvl="0" w:tplc="0409000F">
+      <w:start w:val="2"/>
+      <w:numFmt w:val="decimal"/>
+      <w:lvlText w:val="%1."/>
+      <w:lvlJc w:val="left"/>
+      <w:pPr>
+        <w:ind w:left="720" w:hanging="360"/>
+      </w:pPr>
+      <w:rPr>
+        <w:rFonts w:hint="default"/>
+      </w:rPr>
+    </w:lvl>
+    <w:lvl w:ilvl="1" w:tplc="04090019" w:tentative="1">
+      <w:start w:val="1"/>
+      <w:numFmt w:val="lowerLetter"/>
+      <w:lvlText w:val="%2."/>
+      <w:lvlJc w:val="left"/>
+      <w:pPr>
+        <w:ind w:left="1440" w:hanging="360"/>
+      </w:pPr>
+    </w:lvl>
+    <w:lvl w:ilvl="2" w:tplc="0409001B" w:tentative="1">
+      <w:start w:val="1"/>
+      <w:numFmt w:val="lowerRoman"/>
+      <w:lvlText w:val="%3."/>
+      <w:lvlJc w:val="right"/>
+      <w:pPr>
+        <w:ind w:left="2160" w:hanging="180"/>
+      </w:pPr>
+    </w:lvl>
+    <w:lvl w:ilvl="3" w:tplc="0409000F" w:tentative="1">
+      <w:start w:val="1"/>
+      <w:numFmt w:val="decimal"/>
+      <w:lvlText w:val="%4."/>
+      <w:lvlJc w:val="left"/>
+      <w:pPr>
+        <w:ind w:left="2880" w:hanging="360"/>
+      </w:pPr>
+    </w:lvl>
+    <w:lvl w:ilvl="4" w:tplc="04090019" w:tentative="1">
+      <w:start w:val="1"/>
+      <w:numFmt w:val="lowerLetter"/>
+      <w:lvlText w:val="%5."/>
+      <w:lvlJc w:val="left"/>
+      <w:pPr>
+        <w:ind w:left="3600" w:hanging="360"/>
+      </w:pPr>
+    </w:lvl>
+    <w:lvl w:ilvl="5" w:tplc="0409001B" w:tentative="1">
+      <w:start w:val="1"/>
+      <w:numFmt w:val="lowerRoman"/>
+      <w:lvlText w:val="%6."/>
+      <w:lvlJc w:val="right"/>
+      <w:pPr>
+        <w:ind w:left="4320" w:hanging="180"/>
+      </w:pPr>
+    </w:lvl>
+    <w:lvl w:ilvl="6" w:tplc="0409000F" w:tentative="1">
+      <w:start w:val="1"/>
+      <w:numFmt w:val="decimal"/>
+      <w:lvlText w:val="%7."/>
+      <w:lvlJc w:val="left"/>
+      <w:pPr>
+        <w:ind w:left="5040" w:hanging="360"/>
+      </w:pPr>
+    </w:lvl>
+    <w:lvl w:ilvl="7" w:tplc="04090019" w:tentative="1">
+      <w:start w:val="1"/>
+      <w:numFmt w:val="lowerLetter"/>
+      <w:lvlText w:val="%8."/>
+      <w:lvlJc w:val="left"/>
+      <w:pPr>
+        <w:ind w:left="5760" w:hanging="360"/>
+      </w:pPr>
+    </w:lvl>
+    <w:lvl w:ilvl="8" w:tplc="0409001B" w:tentative="1">
+      <w:start w:val="1"/>
+      <w:numFmt w:val="lowerRoman"/>
+      <w:lvlText w:val="%9."/>
+      <w:lvlJc w:val="right"/>
+      <w:pPr>
+        <w:ind w:left="6480" w:hanging="180"/>
+      </w:pPr>
+    </w:lvl>
+  </w:abstractNum>
+  <w:abstractNum w:abstractNumId="1" w15:restartNumberingAfterBreak="0">
+    <w:nsid w:val="27CD2A6D"/>
+    <w:multiLevelType w:val="hybridMultilevel"/>
+    <w:tmpl w:val="164CD922"/>
+    <w:lvl w:ilvl="0" w:tplc="0409000F">
+      <w:start w:val="1"/>
+      <w:numFmt w:val="decimal"/>
+      <w:lvlText w:val="%1."/>
+      <w:lvlJc w:val="left"/>
+      <w:pPr>
+        <w:ind w:left="720" w:hanging="360"/>
+      </w:pPr>
+      <w:rPr>
+        <w:rFonts w:hint="default"/>
+      </w:rPr>
+    </w:lvl>
+    <w:lvl w:ilvl="1" w:tplc="04090019" w:tentative="1">
+      <w:start w:val="1"/>
+      <w:numFmt w:val="lowerLetter"/>
+      <w:lvlText w:val="%2."/>
+      <w:lvlJc w:val="left"/>
+      <w:pPr>
+        <w:ind w:left="1440" w:hanging="360"/>
+      </w:pPr>
+    </w:lvl>
+    <w:lvl w:ilvl="2" w:tplc="0409001B" w:tentative="1">
+      <w:start w:val="1"/>
+      <w:numFmt w:val="lowerRoman"/>
+      <w:lvlText w:val="%3."/>
+      <w:lvlJc w:val="right"/>
+      <w:pPr>
+        <w:ind w:left="2160" w:hanging="180"/>
+      </w:pPr>
+    </w:lvl>
+    <w:lvl w:ilvl="3" w:tplc="0409000F" w:tentative="1">
+      <w:start w:val="1"/>
+      <w:numFmt w:val="decimal"/>
+      <w:lvlText w:val="%4."/>
+      <w:lvlJc w:val="left"/>
+      <w:pPr>
+        <w:ind w:left="2880" w:hanging="360"/>
+      </w:pPr>
+    </w:lvl>
+    <w:lvl w:ilvl="4" w:tplc="04090019" w:tentative="1">
+      <w:start w:val="1"/>
+      <w:numFmt w:val="lowerLetter"/>
+      <w:lvlText w:val="%5."/>
+      <w:lvlJc w:val="left"/>
+      <w:pPr>
+        <w:ind w:left="3600" w:hanging="360"/>
+      </w:pPr>
+    </w:lvl>
+    <w:lvl w:ilvl="5" w:tplc="0409001B" w:tentative="1">
+      <w:start w:val="1"/>
+      <w:numFmt w:val="lowerRoman"/>
+      <w:lvlText w:val="%6."/>
+      <w:lvlJc w:val="right"/>
+      <w:pPr>
+        <w:ind w:left="4320" w:hanging="180"/>
+      </w:pPr>
+    </w:lvl>
+    <w:lvl w:ilvl="6" w:tplc="0409000F" w:tentative="1">
+      <w:start w:val="1"/>
+      <w:numFmt w:val="decimal"/>
+      <w:lvlText w:val="%7."/>
+      <w:lvlJc w:val="left"/>
+      <w:pPr>
+        <w:ind w:left="5040" w:hanging="360"/>
+      </w:pPr>
+    </w:lvl>
+    <w:lvl w:ilvl="7" w:tplc="04090019" w:tentative="1">
+      <w:start w:val="1"/>
+      <w:numFmt w:val="lowerLetter"/>
+      <w:lvlText w:val="%8."/>
+      <w:lvlJc w:val="left"/>
+      <w:pPr>
+        <w:ind w:left="5760" w:hanging="360"/>
+      </w:pPr>
+    </w:lvl>
+    <w:lvl w:ilvl="8" w:tplc="0409001B" w:tentative="1">
+      <w:start w:val="1"/>
+      <w:numFmt w:val="lowerRoman"/>
+      <w:lvlText w:val="%9."/>
+      <w:lvlJc w:val="right"/>
+      <w:pPr>
+        <w:ind w:left="6480" w:hanging="180"/>
+      </w:pPr>
+    </w:lvl>
+  </w:abstractNum>
+  <w:abstractNum w:abstractNumId="2" w15:restartNumberingAfterBreak="0">
+    <w:nsid w:val="46C66D5E"/>
+    <w:multiLevelType w:val="hybridMultilevel"/>
+    <w:tmpl w:val="CFBCD574"/>
+    <w:lvl w:ilvl="0" w:tplc="0409000F">
+      <w:start w:val="3"/>
+      <w:numFmt w:val="decimal"/>
+      <w:lvlText w:val="%1."/>
+      <w:lvlJc w:val="left"/>
+      <w:pPr>
+        <w:ind w:left="720" w:hanging="360"/>
+      </w:pPr>
+      <w:rPr>
+        <w:rFonts w:hint="default"/>
+      </w:rPr>
+    </w:lvl>
+    <w:lvl w:ilvl="1" w:tplc="04090019" w:tentative="1">
+      <w:start w:val="1"/>
+      <w:numFmt w:val="lowerLetter"/>
+      <w:lvlText w:val="%2."/>
+      <w:lvlJc w:val="left"/>
+      <w:pPr>
+        <w:ind w:left="1440" w:hanging="360"/>
+      </w:pPr>
+    </w:lvl>
+    <w:lvl w:ilvl="2" w:tplc="0409001B" w:tentative="1">
+      <w:start w:val="1"/>
+      <w:numFmt w:val="lowerRoman"/>
+      <w:lvlText w:val="%3."/>
+      <w:lvlJc w:val="right"/>
+      <w:pPr>
+        <w:ind w:left="2160" w:hanging="180"/>
+      </w:pPr>
+    </w:lvl>
+    <w:lvl w:ilvl="3" w:tplc="0409000F" w:tentative="1">
+      <w:start w:val="1"/>
+      <w:numFmt w:val="decimal"/>
+      <w:lvlText w:val="%4."/>
+      <w:lvlJc w:val="left"/>
+      <w:pPr>
+        <w:ind w:left="2880" w:hanging="360"/>
+      </w:pPr>
+    </w:lvl>
+    <w:lvl w:ilvl="4" w:tplc="04090019" w:tentative="1">
+      <w:start w:val="1"/>
+      <w:numFmt w:val="lowerLetter"/>
+      <w:lvlText w:val="%5."/>
+      <w:lvlJc w:val="left"/>
+      <w:pPr>
+        <w:ind w:left="3600" w:hanging="360"/>
+      </w:pPr>
+    </w:lvl>
+    <w:lvl w:ilvl="5" w:tplc="0409001B" w:tentative="1">
+      <w:start w:val="1"/>
+      <w:numFmt w:val="lowerRoman"/>
+      <w:lvlText w:val="%6."/>
+      <w:lvlJc w:val="right"/>
+      <w:pPr>
+        <w:ind w:left="4320" w:hanging="180"/>
+      </w:pPr>
+    </w:lvl>
+    <w:lvl w:ilvl="6" w:tplc="0409000F" w:tentative="1">
+      <w:start w:val="1"/>
+      <w:numFmt w:val="decimal"/>
+      <w:lvlText w:val="%7."/>
+      <w:lvlJc w:val="left"/>
+      <w:pPr>
+        <w:ind w:left="5040" w:hanging="360"/>
+      </w:pPr>
+    </w:lvl>
+    <w:lvl w:ilvl="7" w:tplc="04090019" w:tentative="1">
+      <w:start w:val="1"/>
+      <w:numFmt w:val="lowerLetter"/>
+      <w:lvlText w:val="%8."/>
+      <w:lvlJc w:val="left"/>
+      <w:pPr>
+        <w:ind w:left="5760" w:hanging="360"/>
+      </w:pPr>
+    </w:lvl>
+    <w:lvl w:ilvl="8" w:tplc="0409001B" w:tentative="1">
+      <w:start w:val="1"/>
+      <w:numFmt w:val="lowerRoman"/>
+      <w:lvlText w:val="%9."/>
+      <w:lvlJc w:val="right"/>
+      <w:pPr>
+        <w:ind w:left="6480" w:hanging="180"/>
+      </w:pPr>
+    </w:lvl>
+  </w:abstractNum>
+  <w:abstractNum w:abstractNumId="3" w15:restartNumberingAfterBreak="0">
     <w:nsid w:val="538F5C34"/>
     <w:multiLevelType w:val="hybridMultilevel"/>
     <w:tmpl w:val="F160933A"/>
@@ -2399,7 +3427,7 @@
       </w:pPr>
     </w:lvl>
   </w:abstractNum>
-  <w:abstractNum w:abstractNumId="1" w15:restartNumberingAfterBreak="0">
+  <w:abstractNum w:abstractNumId="4" w15:restartNumberingAfterBreak="0">
     <w:nsid w:val="56F7052A"/>
     <w:multiLevelType w:val="hybridMultilevel"/>
     <w:tmpl w:val="D17AD0B4"/>
@@ -2488,7 +3516,96 @@
       </w:pPr>
     </w:lvl>
   </w:abstractNum>
-  <w:abstractNum w:abstractNumId="2" w15:restartNumberingAfterBreak="0">
+  <w:abstractNum w:abstractNumId="5" w15:restartNumberingAfterBreak="0">
+    <w:nsid w:val="6976171E"/>
+    <w:multiLevelType w:val="hybridMultilevel"/>
+    <w:tmpl w:val="BCFA6A3A"/>
+    <w:lvl w:ilvl="0" w:tplc="0409000F">
+      <w:start w:val="2"/>
+      <w:numFmt w:val="decimal"/>
+      <w:lvlText w:val="%1."/>
+      <w:lvlJc w:val="left"/>
+      <w:pPr>
+        <w:ind w:left="720" w:hanging="360"/>
+      </w:pPr>
+      <w:rPr>
+        <w:rFonts w:hint="default"/>
+      </w:rPr>
+    </w:lvl>
+    <w:lvl w:ilvl="1" w:tplc="04090019" w:tentative="1">
+      <w:start w:val="1"/>
+      <w:numFmt w:val="lowerLetter"/>
+      <w:lvlText w:val="%2."/>
+      <w:lvlJc w:val="left"/>
+      <w:pPr>
+        <w:ind w:left="1440" w:hanging="360"/>
+      </w:pPr>
+    </w:lvl>
+    <w:lvl w:ilvl="2" w:tplc="0409001B" w:tentative="1">
+      <w:start w:val="1"/>
+      <w:numFmt w:val="lowerRoman"/>
+      <w:lvlText w:val="%3."/>
+      <w:lvlJc w:val="right"/>
+      <w:pPr>
+        <w:ind w:left="2160" w:hanging="180"/>
+      </w:pPr>
+    </w:lvl>
+    <w:lvl w:ilvl="3" w:tplc="0409000F" w:tentative="1">
+      <w:start w:val="1"/>
+      <w:numFmt w:val="decimal"/>
+      <w:lvlText w:val="%4."/>
+      <w:lvlJc w:val="left"/>
+      <w:pPr>
+        <w:ind w:left="2880" w:hanging="360"/>
+      </w:pPr>
+    </w:lvl>
+    <w:lvl w:ilvl="4" w:tplc="04090019" w:tentative="1">
+      <w:start w:val="1"/>
+      <w:numFmt w:val="lowerLetter"/>
+      <w:lvlText w:val="%5."/>
+      <w:lvlJc w:val="left"/>
+      <w:pPr>
+        <w:ind w:left="3600" w:hanging="360"/>
+      </w:pPr>
+    </w:lvl>
+    <w:lvl w:ilvl="5" w:tplc="0409001B" w:tentative="1">
+      <w:start w:val="1"/>
+      <w:numFmt w:val="lowerRoman"/>
+      <w:lvlText w:val="%6."/>
+      <w:lvlJc w:val="right"/>
+      <w:pPr>
+        <w:ind w:left="4320" w:hanging="180"/>
+      </w:pPr>
+    </w:lvl>
+    <w:lvl w:ilvl="6" w:tplc="0409000F" w:tentative="1">
+      <w:start w:val="1"/>
+      <w:numFmt w:val="decimal"/>
+      <w:lvlText w:val="%7."/>
+      <w:lvlJc w:val="left"/>
+      <w:pPr>
+        <w:ind w:left="5040" w:hanging="360"/>
+      </w:pPr>
+    </w:lvl>
+    <w:lvl w:ilvl="7" w:tplc="04090019" w:tentative="1">
+      <w:start w:val="1"/>
+      <w:numFmt w:val="lowerLetter"/>
+      <w:lvlText w:val="%8."/>
+      <w:lvlJc w:val="left"/>
+      <w:pPr>
+        <w:ind w:left="5760" w:hanging="360"/>
+      </w:pPr>
+    </w:lvl>
+    <w:lvl w:ilvl="8" w:tplc="0409001B" w:tentative="1">
+      <w:start w:val="1"/>
+      <w:numFmt w:val="lowerRoman"/>
+      <w:lvlText w:val="%9."/>
+      <w:lvlJc w:val="right"/>
+      <w:pPr>
+        <w:ind w:left="6480" w:hanging="180"/>
+      </w:pPr>
+    </w:lvl>
+  </w:abstractNum>
+  <w:abstractNum w:abstractNumId="6" w15:restartNumberingAfterBreak="0">
     <w:nsid w:val="7E2A546F"/>
     <w:multiLevelType w:val="hybridMultilevel"/>
     <w:tmpl w:val="56CE94CC"/>
@@ -2578,19 +3695,31 @@
     </w:lvl>
   </w:abstractNum>
   <w:num w:numId="1">
+    <w:abstractNumId w:val="4"/>
+  </w:num>
+  <w:num w:numId="2">
+    <w:abstractNumId w:val="3"/>
+  </w:num>
+  <w:num w:numId="3">
+    <w:abstractNumId w:val="6"/>
+  </w:num>
+  <w:num w:numId="4">
     <w:abstractNumId w:val="1"/>
   </w:num>
-  <w:num w:numId="2">
+  <w:num w:numId="5">
+    <w:abstractNumId w:val="2"/>
+  </w:num>
+  <w:num w:numId="6">
+    <w:abstractNumId w:val="5"/>
+  </w:num>
+  <w:num w:numId="7">
     <w:abstractNumId w:val="0"/>
-  </w:num>
-  <w:num w:numId="3">
-    <w:abstractNumId w:val="2"/>
   </w:num>
 </w:numbering>
 </file>
 
 <file path=word/styles.xml><?xml version="1.0" encoding="utf-8"?>
-<w:styles xmlns:mc="http://schemas.openxmlformats.org/markup-compatibility/2006" xmlns:r="http://schemas.openxmlformats.org/officeDocument/2006/relationships" xmlns:w="http://schemas.openxmlformats.org/wordprocessingml/2006/main" xmlns:w14="http://schemas.microsoft.com/office/word/2010/wordml" xmlns:w15="http://schemas.microsoft.com/office/word/2012/wordml" xmlns:w16cex="http://schemas.microsoft.com/office/word/2018/wordml/cex" xmlns:w16cid="http://schemas.microsoft.com/office/word/2016/wordml/cid" xmlns:w16="http://schemas.microsoft.com/office/word/2018/wordml" xmlns:w16se="http://schemas.microsoft.com/office/word/2015/wordml/symex" mc:Ignorable="w14 w15 w16se w16cid w16 w16cex">
+<w:styles xmlns:mc="http://schemas.openxmlformats.org/markup-compatibility/2006" xmlns:r="http://schemas.openxmlformats.org/officeDocument/2006/relationships" xmlns:w="http://schemas.openxmlformats.org/wordprocessingml/2006/main" xmlns:w14="http://schemas.microsoft.com/office/word/2010/wordml" xmlns:w15="http://schemas.microsoft.com/office/word/2012/wordml" xmlns:w16cid="http://schemas.microsoft.com/office/word/2016/wordml/cid" xmlns:w16se="http://schemas.microsoft.com/office/word/2015/wordml/symex" mc:Ignorable="w14 w15 w16se w16cid">
   <w:docDefaults>
     <w:rPrDefault>
       <w:rPr>
@@ -2712,6 +3841,7 @@
     <w:lsdException w:name="HTML Sample" w:semiHidden="1" w:unhideWhenUsed="1"/>
     <w:lsdException w:name="HTML Typewriter" w:semiHidden="1" w:unhideWhenUsed="1"/>
     <w:lsdException w:name="HTML Variable" w:semiHidden="1" w:unhideWhenUsed="1"/>
+    <w:lsdException w:name="Normal Table" w:semiHidden="1" w:unhideWhenUsed="1"/>
     <w:lsdException w:name="annotation subject" w:semiHidden="1" w:unhideWhenUsed="1"/>
     <w:lsdException w:name="No List" w:semiHidden="1" w:unhideWhenUsed="1"/>
     <w:lsdException w:name="Outline List 1" w:semiHidden="1" w:unhideWhenUsed="1"/>
@@ -2758,8 +3888,10 @@
     <w:lsdException w:name="Table Subtle 2" w:semiHidden="1" w:unhideWhenUsed="1"/>
     <w:lsdException w:name="Table Web 1" w:semiHidden="1" w:unhideWhenUsed="1"/>
     <w:lsdException w:name="Table Web 2" w:semiHidden="1" w:unhideWhenUsed="1"/>
+    <w:lsdException w:name="Table Web 3" w:semiHidden="1" w:unhideWhenUsed="1"/>
     <w:lsdException w:name="Balloon Text" w:semiHidden="1" w:unhideWhenUsed="1"/>
     <w:lsdException w:name="Table Grid" w:uiPriority="39"/>
+    <w:lsdException w:name="Table Theme" w:semiHidden="1" w:unhideWhenUsed="1"/>
     <w:lsdException w:name="Placeholder Text" w:semiHidden="1"/>
     <w:lsdException w:name="No Spacing" w:uiPriority="1" w:qFormat="1"/>
     <w:lsdException w:name="Light Shading" w:uiPriority="60"/>
@@ -2988,6 +4120,7 @@
   <w:style w:type="character" w:default="1" w:styleId="DefaultParagraphFont">
     <w:name w:val="Default Paragraph Font"/>
     <w:uiPriority w:val="1"/>
+    <w:semiHidden/>
     <w:unhideWhenUsed/>
   </w:style>
   <w:style w:type="table" w:default="1" w:styleId="TableNormal">

</xml_diff>